<commit_message>
Several changes in pang c++ & completed but not-tested QWOP interface
Several changes in pang c++ & completed but not-tested QWOP interface
</commit_message>
<xml_diff>
--- a/pang/note.docx
+++ b/pang/note.docx
@@ -24,11 +24,6 @@
             <w:tcW w:w="1885" w:type="dxa"/>
           </w:tcPr>
           <w:p>
-            <w:pPr>
-              <w:rPr>
-                <w:rFonts w:hint="eastAsia"/>
-              </w:rPr>
-            </w:pPr>
             <w:r>
               <w:t>AI</w:t>
             </w:r>
@@ -114,11 +109,6 @@
             <w:tcW w:w="1885" w:type="dxa"/>
           </w:tcPr>
           <w:p>
-            <w:pPr>
-              <w:rPr>
-                <w:rFonts w:hint="eastAsia"/>
-              </w:rPr>
-            </w:pPr>
             <w:r>
               <w:rPr>
                 <w:rFonts w:hint="eastAsia"/>
@@ -150,11 +140,6 @@
             <w:tcW w:w="1489" w:type="dxa"/>
           </w:tcPr>
           <w:p>
-            <w:pPr>
-              <w:rPr>
-                <w:rFonts w:hint="eastAsia"/>
-              </w:rPr>
-            </w:pPr>
             <w:r>
               <w:rPr>
                 <w:rFonts w:hint="eastAsia"/>
@@ -168,11 +153,6 @@
             <w:tcW w:w="1760" w:type="dxa"/>
           </w:tcPr>
           <w:p>
-            <w:pPr>
-              <w:rPr>
-                <w:rFonts w:hint="eastAsia"/>
-              </w:rPr>
-            </w:pPr>
             <w:r>
               <w:t>0%</w:t>
             </w:r>
@@ -183,11 +163,6 @@
             <w:tcW w:w="1733" w:type="dxa"/>
           </w:tcPr>
           <w:p>
-            <w:pPr>
-              <w:rPr>
-                <w:rFonts w:hint="eastAsia"/>
-              </w:rPr>
-            </w:pPr>
             <w:r>
               <w:t>0.35</w:t>
             </w:r>
@@ -198,11 +173,6 @@
             <w:tcW w:w="1763" w:type="dxa"/>
           </w:tcPr>
           <w:p>
-            <w:pPr>
-              <w:rPr>
-                <w:rFonts w:hint="eastAsia"/>
-              </w:rPr>
-            </w:pPr>
             <w:r>
               <w:t>1000</w:t>
             </w:r>
@@ -230,11 +200,6 @@
             <w:tcW w:w="1885" w:type="dxa"/>
           </w:tcPr>
           <w:p>
-            <w:pPr>
-              <w:rPr>
-                <w:rFonts w:hint="eastAsia"/>
-              </w:rPr>
-            </w:pPr>
             <w:r>
               <w:rPr>
                 <w:rFonts w:hint="eastAsia"/>
@@ -279,11 +244,6 @@
             <w:tcW w:w="1760" w:type="dxa"/>
           </w:tcPr>
           <w:p>
-            <w:pPr>
-              <w:rPr>
-                <w:rFonts w:hint="eastAsia"/>
-              </w:rPr>
-            </w:pPr>
             <w:r>
               <w:rPr>
                 <w:rFonts w:hint="eastAsia"/>
@@ -334,11 +294,6 @@
             <w:tcW w:w="1885" w:type="dxa"/>
           </w:tcPr>
           <w:p>
-            <w:pPr>
-              <w:rPr>
-                <w:rFonts w:hint="eastAsia"/>
-              </w:rPr>
-            </w:pPr>
             <w:r>
               <w:rPr>
                 <w:rFonts w:hint="eastAsia"/>
@@ -416,10 +371,7 @@
           </w:tcPr>
           <w:p>
             <w:r>
-              <w:t>5</w:t>
-            </w:r>
-            <w:r>
-              <w:t>0</w:t>
+              <w:t>50</w:t>
             </w:r>
             <w:r>
               <w:rPr>
@@ -445,11 +397,6 @@
             <w:tcW w:w="1885" w:type="dxa"/>
           </w:tcPr>
           <w:p>
-            <w:pPr>
-              <w:rPr>
-                <w:rFonts w:hint="eastAsia"/>
-              </w:rPr>
-            </w:pPr>
             <w:r>
               <w:rPr>
                 <w:rFonts w:hint="eastAsia"/>
@@ -501,10 +448,7 @@
               <w:t>從</w:t>
             </w:r>
             <w:r>
-              <w:t>5</w:t>
-            </w:r>
-            <w:r>
-              <w:t>0%</w:t>
+              <w:t>50%</w:t>
             </w:r>
             <w:r>
               <w:rPr>
@@ -530,10 +474,7 @@
           </w:tcPr>
           <w:p>
             <w:r>
-              <w:t>5</w:t>
-            </w:r>
-            <w:r>
-              <w:t>0</w:t>
+              <w:t>50</w:t>
             </w:r>
             <w:r>
               <w:rPr>
@@ -559,11 +500,6 @@
             <w:tcW w:w="1885" w:type="dxa"/>
           </w:tcPr>
           <w:p>
-            <w:pPr>
-              <w:rPr>
-                <w:rFonts w:hint="eastAsia"/>
-              </w:rPr>
-            </w:pPr>
             <w:r>
               <w:rPr>
                 <w:rFonts w:hint="eastAsia"/>
@@ -667,11 +603,6 @@
             <w:tcW w:w="1885" w:type="dxa"/>
           </w:tcPr>
           <w:p>
-            <w:pPr>
-              <w:rPr>
-                <w:rFonts w:hint="eastAsia"/>
-              </w:rPr>
-            </w:pPr>
             <w:r>
               <w:rPr>
                 <w:rFonts w:hint="eastAsia"/>
@@ -835,15 +766,30 @@
             <w:tcW w:w="1733" w:type="dxa"/>
           </w:tcPr>
           <w:p>
-            <w:bookmarkStart w:id="0" w:name="_GoBack"/>
+            <w:r>
+              <w:t>10+</w:t>
+            </w:r>
+          </w:p>
+        </w:tc>
+        <w:tc>
+          <w:tcPr>
+            <w:tcW w:w="1763" w:type="dxa"/>
+          </w:tcPr>
+          <w:p>
+            <w:pPr>
+              <w:rPr>
+                <w:rFonts w:hint="eastAsia"/>
+              </w:rPr>
+            </w:pPr>
+            <w:bookmarkStart w:id="0" w:name="OLE_LINK1"/>
+            <w:r>
+              <w:rPr>
+                <w:rFonts w:hint="eastAsia"/>
+              </w:rPr>
+              <w:t>無明顯瓶頸</w:t>
+            </w:r>
             <w:bookmarkEnd w:id="0"/>
           </w:p>
-        </w:tc>
-        <w:tc>
-          <w:tcPr>
-            <w:tcW w:w="1763" w:type="dxa"/>
-          </w:tcPr>
-          <w:p/>
         </w:tc>
       </w:tr>
       <w:tr>
@@ -854,31 +800,68 @@
           <w:tcPr>
             <w:tcW w:w="1885" w:type="dxa"/>
           </w:tcPr>
-          <w:p/>
+          <w:p>
+            <w:r>
+              <w:rPr>
+                <w:rFonts w:hint="eastAsia"/>
+              </w:rPr>
+              <w:t>死掉</w:t>
+            </w:r>
+            <w:r>
+              <w:rPr>
+                <w:rFonts w:hint="eastAsia"/>
+              </w:rPr>
+              <w:t>-1</w:t>
+            </w:r>
+          </w:p>
         </w:tc>
         <w:tc>
           <w:tcPr>
             <w:tcW w:w="1489" w:type="dxa"/>
           </w:tcPr>
-          <w:p/>
+          <w:p>
+            <w:r>
+              <w:rPr>
+                <w:rFonts w:hint="eastAsia"/>
+              </w:rPr>
+              <w:t>有</w:t>
+            </w:r>
+          </w:p>
         </w:tc>
         <w:tc>
           <w:tcPr>
             <w:tcW w:w="1760" w:type="dxa"/>
           </w:tcPr>
-          <w:p/>
+          <w:p>
+            <w:r>
+              <w:t>100%</w:t>
+            </w:r>
+          </w:p>
         </w:tc>
         <w:tc>
           <w:tcPr>
             <w:tcW w:w="1733" w:type="dxa"/>
           </w:tcPr>
-          <w:p/>
+          <w:p>
+            <w:r>
+              <w:t>20+</w:t>
+            </w:r>
+          </w:p>
         </w:tc>
         <w:tc>
           <w:tcPr>
             <w:tcW w:w="1763" w:type="dxa"/>
           </w:tcPr>
-          <w:p/>
+          <w:p>
+            <w:r>
+              <w:rPr>
+                <w:rFonts w:hint="eastAsia"/>
+              </w:rPr>
+              <w:t>無明顯瓶頸</w:t>
+            </w:r>
+            <w:bookmarkStart w:id="1" w:name="_GoBack"/>
+            <w:bookmarkEnd w:id="1"/>
+          </w:p>
         </w:tc>
       </w:tr>
     </w:tbl>
@@ -925,9 +908,6 @@
           <w:ilvl w:val="0"/>
           <w:numId w:val="1"/>
         </w:numPr>
-        <w:rPr>
-          <w:rFonts w:hint="eastAsia"/>
-        </w:rPr>
       </w:pPr>
       <w:r>
         <w:rPr>

</xml_diff>